<commit_message>
vault backup: 2026-02-22 12:25:06
</commit_message>
<xml_diff>
--- a/ПР и ЛБ/КС2.docx
+++ b/ПР и ЛБ/КС2.docx
@@ -624,16 +624,7 @@
                 <w:szCs w:val="20"/>
                 <w:lang w:eastAsia="ru-RU"/>
               </w:rPr>
-              <w:t>ЛАБОРАТОРНАЯ</w:t>
-            </w:r>
-            <w:r>
-              <w:rPr>
-                <w:rFonts w:ascii="Times New Roman" w:eastAsia="Times New Roman" w:hAnsi="Times New Roman" w:cs="Times New Roman"/>
-                <w:sz w:val="40"/>
-                <w:szCs w:val="20"/>
-                <w:lang w:eastAsia="ru-RU"/>
-              </w:rPr>
-              <w:t xml:space="preserve"> РАБОТА</w:t>
+              <w:t>ЛАБОРАТОРНАЯ РАБОТА</w:t>
             </w:r>
           </w:p>
         </w:tc>
@@ -804,7 +795,7 @@
                 <w:rFonts w:ascii="Times New Roman" w:eastAsia="Times New Roman" w:hAnsi="Times New Roman" w:cs="Times New Roman"/>
                 <w:sz w:val="40"/>
                 <w:szCs w:val="20"/>
-                <w:lang w:val="en-US" w:eastAsia="ru-RU"/>
+                <w:lang w:eastAsia="ru-RU"/>
               </w:rPr>
             </w:pPr>
             <w:r>
@@ -853,8 +844,19 @@
                 <w:szCs w:val="20"/>
                 <w:lang w:eastAsia="ru-RU"/>
               </w:rPr>
-              <w:t>Cisco Packet Tracer</w:t>
+              <w:t xml:space="preserve">Cisco Packet </w:t>
             </w:r>
+            <w:proofErr w:type="spellStart"/>
+            <w:r>
+              <w:rPr>
+                <w:rFonts w:ascii="Times New Roman" w:eastAsia="Times New Roman" w:hAnsi="Times New Roman" w:cs="Times New Roman"/>
+                <w:sz w:val="40"/>
+                <w:szCs w:val="20"/>
+                <w:lang w:eastAsia="ru-RU"/>
+              </w:rPr>
+              <w:t>Tracer</w:t>
+            </w:r>
+            <w:proofErr w:type="spellEnd"/>
           </w:p>
         </w:tc>
       </w:tr>
@@ -2027,7 +2029,6 @@
           <w:rFonts w:ascii="Times New Roman" w:hAnsi="Times New Roman" w:cs="Times New Roman"/>
           <w:sz w:val="28"/>
           <w:szCs w:val="28"/>
-          <w:lang w:val="en-US"/>
         </w:rPr>
       </w:pPr>
       <w:r>
@@ -2048,7 +2049,6 @@
           <w:rFonts w:ascii="Times New Roman" w:hAnsi="Times New Roman" w:cs="Times New Roman"/>
           <w:sz w:val="28"/>
           <w:szCs w:val="28"/>
-          <w:lang w:val="en-US"/>
         </w:rPr>
       </w:pPr>
       <w:r>
@@ -2069,16 +2069,33 @@
           <w:rFonts w:ascii="Times New Roman" w:hAnsi="Times New Roman" w:cs="Times New Roman"/>
           <w:sz w:val="28"/>
           <w:szCs w:val="28"/>
-          <w:lang w:val="en-US"/>
-        </w:rPr>
-      </w:pPr>
-      <w:r>
-        <w:rPr>
-          <w:rFonts w:ascii="Times New Roman" w:hAnsi="Times New Roman" w:cs="Times New Roman"/>
-          <w:sz w:val="28"/>
-          <w:szCs w:val="28"/>
-        </w:rPr>
-        <w:t>1.5. Настройте ip адреса компьютерам.</w:t>
+        </w:rPr>
+      </w:pPr>
+      <w:r>
+        <w:rPr>
+          <w:rFonts w:ascii="Times New Roman" w:hAnsi="Times New Roman" w:cs="Times New Roman"/>
+          <w:sz w:val="28"/>
+          <w:szCs w:val="28"/>
+        </w:rPr>
+        <w:t xml:space="preserve">1.5. Настройте </w:t>
+      </w:r>
+      <w:proofErr w:type="spellStart"/>
+      <w:r>
+        <w:rPr>
+          <w:rFonts w:ascii="Times New Roman" w:hAnsi="Times New Roman" w:cs="Times New Roman"/>
+          <w:sz w:val="28"/>
+          <w:szCs w:val="28"/>
+        </w:rPr>
+        <w:t>ip</w:t>
+      </w:r>
+      <w:proofErr w:type="spellEnd"/>
+      <w:r>
+        <w:rPr>
+          <w:rFonts w:ascii="Times New Roman" w:hAnsi="Times New Roman" w:cs="Times New Roman"/>
+          <w:sz w:val="28"/>
+          <w:szCs w:val="28"/>
+        </w:rPr>
+        <w:t xml:space="preserve"> адреса компьютерам.</w:t>
       </w:r>
     </w:p>
     <w:p>
@@ -2090,7 +2107,6 @@
           <w:rFonts w:ascii="Times New Roman" w:hAnsi="Times New Roman" w:cs="Times New Roman"/>
           <w:sz w:val="28"/>
           <w:szCs w:val="28"/>
-          <w:lang w:val="en-US"/>
         </w:rPr>
       </w:pPr>
       <w:r>
@@ -2111,7 +2127,6 @@
           <w:rFonts w:ascii="Times New Roman" w:hAnsi="Times New Roman" w:cs="Times New Roman"/>
           <w:sz w:val="28"/>
           <w:szCs w:val="28"/>
-          <w:lang w:val="en-US"/>
         </w:rPr>
       </w:pPr>
       <w:r>
@@ -2162,7 +2177,6 @@
     <w:p>
       <w:pPr>
         <w:spacing w:after="0" w:line="360" w:lineRule="auto"/>
-        <w:ind w:firstLine="709"/>
         <w:jc w:val="both"/>
         <w:rPr>
           <w:rFonts w:ascii="Times New Roman" w:hAnsi="Times New Roman" w:cs="Times New Roman"/>
@@ -2412,7 +2426,25 @@
           <w:sz w:val="28"/>
           <w:szCs w:val="28"/>
         </w:rPr>
-        <w:t>1.10. Проверьте сеть командой ping.</w:t>
+        <w:t xml:space="preserve">1.10. Проверьте сеть командой </w:t>
+      </w:r>
+      <w:proofErr w:type="spellStart"/>
+      <w:r>
+        <w:rPr>
+          <w:rFonts w:ascii="Times New Roman" w:hAnsi="Times New Roman" w:cs="Times New Roman"/>
+          <w:sz w:val="28"/>
+          <w:szCs w:val="28"/>
+        </w:rPr>
+        <w:t>ping</w:t>
+      </w:r>
+      <w:proofErr w:type="spellEnd"/>
+      <w:r>
+        <w:rPr>
+          <w:rFonts w:ascii="Times New Roman" w:hAnsi="Times New Roman" w:cs="Times New Roman"/>
+          <w:sz w:val="28"/>
+          <w:szCs w:val="28"/>
+        </w:rPr>
+        <w:t>.</w:t>
       </w:r>
     </w:p>
     <w:p>
@@ -2432,23 +2464,7 @@
           <w:sz w:val="28"/>
           <w:szCs w:val="28"/>
         </w:rPr>
-        <w:t xml:space="preserve">Результат выполненной работы прикреплен на рисунке </w:t>
-      </w:r>
-      <w:r>
-        <w:rPr>
-          <w:rFonts w:ascii="Times New Roman" w:hAnsi="Times New Roman" w:cs="Times New Roman"/>
-          <w:sz w:val="28"/>
-          <w:szCs w:val="28"/>
-        </w:rPr>
-        <w:t>3</w:t>
-      </w:r>
-      <w:r>
-        <w:rPr>
-          <w:rFonts w:ascii="Times New Roman" w:hAnsi="Times New Roman" w:cs="Times New Roman"/>
-          <w:sz w:val="28"/>
-          <w:szCs w:val="28"/>
-        </w:rPr>
-        <w:t>.</w:t>
+        <w:t>Результат выполненной работы прикреплен на рисунке 3.</w:t>
       </w:r>
     </w:p>
     <w:p>
@@ -2721,7 +2737,6 @@
           <w:rFonts w:ascii="Times New Roman" w:hAnsi="Times New Roman" w:cs="Times New Roman"/>
           <w:sz w:val="28"/>
           <w:szCs w:val="28"/>
-          <w:lang w:val="en-US"/>
         </w:rPr>
       </w:pPr>
       <w:r>
@@ -2758,15 +2773,47 @@
           <w:sz w:val="28"/>
           <w:szCs w:val="28"/>
         </w:rPr>
-        <w:t xml:space="preserve">Результат выполнения команды прикреплен на рисунке </w:t>
-      </w:r>
-      <w:r>
-        <w:rPr>
-          <w:rFonts w:ascii="Times New Roman" w:hAnsi="Times New Roman" w:cs="Times New Roman"/>
-          <w:sz w:val="28"/>
-          <w:szCs w:val="28"/>
-        </w:rPr>
-        <w:t>5</w:t>
+        <w:t xml:space="preserve">Результат выполнения </w:t>
+      </w:r>
+      <w:r>
+        <w:rPr>
+          <w:rFonts w:ascii="Times New Roman" w:hAnsi="Times New Roman" w:cs="Times New Roman"/>
+          <w:sz w:val="28"/>
+          <w:szCs w:val="28"/>
+        </w:rPr>
+        <w:t>работ</w:t>
+      </w:r>
+      <w:r>
+        <w:rPr>
+          <w:rFonts w:ascii="Times New Roman" w:hAnsi="Times New Roman" w:cs="Times New Roman"/>
+          <w:sz w:val="28"/>
+          <w:szCs w:val="28"/>
+        </w:rPr>
+        <w:t xml:space="preserve"> прикреплен на рисунк</w:t>
+      </w:r>
+      <w:r>
+        <w:rPr>
+          <w:rFonts w:ascii="Times New Roman" w:hAnsi="Times New Roman" w:cs="Times New Roman"/>
+          <w:sz w:val="28"/>
+          <w:szCs w:val="28"/>
+        </w:rPr>
+        <w:t>ах</w:t>
+      </w:r>
+      <w:r>
+        <w:rPr>
+          <w:rFonts w:ascii="Times New Roman" w:hAnsi="Times New Roman" w:cs="Times New Roman"/>
+          <w:sz w:val="28"/>
+          <w:szCs w:val="28"/>
+        </w:rPr>
+        <w:t xml:space="preserve"> 5</w:t>
+      </w:r>
+      <w:r>
+        <w:rPr>
+          <w:rFonts w:ascii="Times New Roman" w:hAnsi="Times New Roman" w:cs="Times New Roman"/>
+          <w:sz w:val="28"/>
+          <w:szCs w:val="28"/>
+        </w:rPr>
+        <w:t xml:space="preserve"> и 6</w:t>
       </w:r>
       <w:r>
         <w:rPr>
@@ -2780,7 +2827,6 @@
     <w:p>
       <w:pPr>
         <w:spacing w:after="0" w:line="360" w:lineRule="auto"/>
-        <w:ind w:firstLine="709"/>
         <w:jc w:val="both"/>
         <w:rPr>
           <w:rFonts w:ascii="Times New Roman" w:hAnsi="Times New Roman" w:cs="Times New Roman"/>
@@ -2830,8 +2876,485 @@
         </w:drawing>
       </w:r>
     </w:p>
+    <w:p>
+      <w:pPr>
+        <w:spacing w:after="0" w:line="360" w:lineRule="auto"/>
+        <w:jc w:val="center"/>
+        <w:rPr>
+          <w:rFonts w:ascii="Times New Roman" w:hAnsi="Times New Roman" w:cs="Times New Roman"/>
+          <w:sz w:val="28"/>
+          <w:szCs w:val="28"/>
+        </w:rPr>
+      </w:pPr>
+      <w:r>
+        <w:rPr>
+          <w:rFonts w:ascii="Times New Roman" w:hAnsi="Times New Roman" w:cs="Times New Roman"/>
+          <w:sz w:val="28"/>
+          <w:szCs w:val="28"/>
+        </w:rPr>
+        <w:t>Рисунок 5 – Результат выполнения работы</w:t>
+      </w:r>
+    </w:p>
+    <w:p>
+      <w:pPr>
+        <w:spacing w:after="0" w:line="360" w:lineRule="auto"/>
+        <w:jc w:val="center"/>
+        <w:rPr>
+          <w:rFonts w:ascii="Times New Roman" w:hAnsi="Times New Roman" w:cs="Times New Roman"/>
+          <w:sz w:val="28"/>
+          <w:szCs w:val="28"/>
+          <w:lang w:val="en-US"/>
+        </w:rPr>
+      </w:pPr>
+      <w:r>
+        <w:rPr>
+          <w:noProof/>
+          <w14:ligatures w14:val="standardContextual"/>
+        </w:rPr>
+        <w:drawing>
+          <wp:inline distT="0" distB="0" distL="0" distR="0" wp14:anchorId="24A8C80F" wp14:editId="7A0FB778">
+            <wp:extent cx="4533333" cy="3219048"/>
+            <wp:effectExtent l="0" t="0" r="635" b="635"/>
+            <wp:docPr id="6" name="Рисунок 6"/>
+            <wp:cNvGraphicFramePr>
+              <a:graphicFrameLocks xmlns:a="http://schemas.openxmlformats.org/drawingml/2006/main" noChangeAspect="1"/>
+            </wp:cNvGraphicFramePr>
+            <a:graphic xmlns:a="http://schemas.openxmlformats.org/drawingml/2006/main">
+              <a:graphicData uri="http://schemas.openxmlformats.org/drawingml/2006/picture">
+                <pic:pic xmlns:pic="http://schemas.openxmlformats.org/drawingml/2006/picture">
+                  <pic:nvPicPr>
+                    <pic:cNvPr id="1" name=""/>
+                    <pic:cNvPicPr/>
+                  </pic:nvPicPr>
+                  <pic:blipFill>
+                    <a:blip r:embed="rId11"/>
+                    <a:stretch>
+                      <a:fillRect/>
+                    </a:stretch>
+                  </pic:blipFill>
+                  <pic:spPr>
+                    <a:xfrm>
+                      <a:off x="0" y="0"/>
+                      <a:ext cx="4533333" cy="3219048"/>
+                    </a:xfrm>
+                    <a:prstGeom prst="rect">
+                      <a:avLst/>
+                    </a:prstGeom>
+                  </pic:spPr>
+                </pic:pic>
+              </a:graphicData>
+            </a:graphic>
+          </wp:inline>
+        </w:drawing>
+      </w:r>
+    </w:p>
+    <w:p>
+      <w:pPr>
+        <w:spacing w:after="0" w:line="360" w:lineRule="auto"/>
+        <w:jc w:val="center"/>
+        <w:rPr>
+          <w:rFonts w:ascii="Times New Roman" w:hAnsi="Times New Roman" w:cs="Times New Roman"/>
+          <w:sz w:val="28"/>
+          <w:szCs w:val="28"/>
+        </w:rPr>
+      </w:pPr>
+      <w:r>
+        <w:rPr>
+          <w:rFonts w:ascii="Times New Roman" w:hAnsi="Times New Roman" w:cs="Times New Roman"/>
+          <w:sz w:val="28"/>
+          <w:szCs w:val="28"/>
+        </w:rPr>
+        <w:t>Рисунок 6 – Результат выполнения работы</w:t>
+      </w:r>
+    </w:p>
+    <w:p>
+      <w:pPr>
+        <w:spacing w:after="0" w:line="360" w:lineRule="auto"/>
+        <w:ind w:firstLine="709"/>
+        <w:jc w:val="both"/>
+        <w:rPr>
+          <w:rFonts w:ascii="Times New Roman" w:hAnsi="Times New Roman" w:cs="Times New Roman"/>
+          <w:sz w:val="28"/>
+          <w:szCs w:val="28"/>
+        </w:rPr>
+      </w:pPr>
+      <w:r>
+        <w:rPr>
+          <w:rFonts w:ascii="Times New Roman" w:hAnsi="Times New Roman" w:cs="Times New Roman"/>
+          <w:sz w:val="28"/>
+          <w:szCs w:val="28"/>
+        </w:rPr>
+        <w:t>3. Создайте сеть с топологией звезда.</w:t>
+      </w:r>
+    </w:p>
+    <w:p>
+      <w:pPr>
+        <w:spacing w:after="0" w:line="360" w:lineRule="auto"/>
+        <w:ind w:firstLine="709"/>
+        <w:jc w:val="both"/>
+        <w:rPr>
+          <w:rFonts w:ascii="Times New Roman" w:hAnsi="Times New Roman" w:cs="Times New Roman"/>
+          <w:sz w:val="28"/>
+          <w:szCs w:val="28"/>
+        </w:rPr>
+      </w:pPr>
+      <w:r>
+        <w:rPr>
+          <w:rFonts w:ascii="Times New Roman" w:hAnsi="Times New Roman" w:cs="Times New Roman"/>
+          <w:sz w:val="28"/>
+          <w:szCs w:val="28"/>
+        </w:rPr>
+        <w:t>3.1. Аналогично пункту 1.1 добавьте на рабочую область 4 компьютера</w:t>
+      </w:r>
+    </w:p>
+    <w:p>
+      <w:pPr>
+        <w:spacing w:after="0" w:line="360" w:lineRule="auto"/>
+        <w:ind w:firstLine="709"/>
+        <w:jc w:val="both"/>
+        <w:rPr>
+          <w:rFonts w:ascii="Times New Roman" w:hAnsi="Times New Roman" w:cs="Times New Roman"/>
+          <w:sz w:val="28"/>
+          <w:szCs w:val="28"/>
+        </w:rPr>
+      </w:pPr>
+      <w:r>
+        <w:rPr>
+          <w:rFonts w:ascii="Times New Roman" w:hAnsi="Times New Roman" w:cs="Times New Roman"/>
+          <w:sz w:val="28"/>
+          <w:szCs w:val="28"/>
+        </w:rPr>
+        <w:t>3.2. Аналогично пункту 1.2 добавьте на рабочую область 1 свитч и поместите его посередине между компьютерами.</w:t>
+      </w:r>
+    </w:p>
+    <w:p>
+      <w:pPr>
+        <w:spacing w:after="0" w:line="360" w:lineRule="auto"/>
+        <w:ind w:firstLine="709"/>
+        <w:jc w:val="both"/>
+        <w:rPr>
+          <w:rFonts w:ascii="Times New Roman" w:hAnsi="Times New Roman" w:cs="Times New Roman"/>
+          <w:sz w:val="28"/>
+          <w:szCs w:val="28"/>
+        </w:rPr>
+      </w:pPr>
+      <w:r>
+        <w:rPr>
+          <w:rFonts w:ascii="Times New Roman" w:hAnsi="Times New Roman" w:cs="Times New Roman"/>
+          <w:sz w:val="28"/>
+          <w:szCs w:val="28"/>
+        </w:rPr>
+        <w:t>3.3. Аналогично пункту 1.3 подключите компьютеры к свитчу</w:t>
+      </w:r>
+    </w:p>
+    <w:p>
+      <w:pPr>
+        <w:spacing w:after="0" w:line="360" w:lineRule="auto"/>
+        <w:ind w:firstLine="709"/>
+        <w:jc w:val="both"/>
+        <w:rPr>
+          <w:rFonts w:ascii="Times New Roman" w:hAnsi="Times New Roman" w:cs="Times New Roman"/>
+          <w:sz w:val="28"/>
+          <w:szCs w:val="28"/>
+        </w:rPr>
+      </w:pPr>
+      <w:r>
+        <w:rPr>
+          <w:rFonts w:ascii="Times New Roman" w:hAnsi="Times New Roman" w:cs="Times New Roman"/>
+          <w:sz w:val="28"/>
+          <w:szCs w:val="28"/>
+        </w:rPr>
+        <w:t>3.5. Аналогично пунктам 1.5 и 1.6 настройте и подпишите адреса каждому компьютеру.</w:t>
+      </w:r>
+    </w:p>
+    <w:p>
+      <w:pPr>
+        <w:spacing w:after="0" w:line="360" w:lineRule="auto"/>
+        <w:ind w:firstLine="709"/>
+        <w:jc w:val="both"/>
+        <w:rPr>
+          <w:rFonts w:ascii="Times New Roman" w:hAnsi="Times New Roman" w:cs="Times New Roman"/>
+          <w:sz w:val="28"/>
+          <w:szCs w:val="28"/>
+        </w:rPr>
+      </w:pPr>
+      <w:r>
+        <w:rPr>
+          <w:rFonts w:ascii="Times New Roman" w:hAnsi="Times New Roman" w:cs="Times New Roman"/>
+          <w:sz w:val="28"/>
+          <w:szCs w:val="28"/>
+        </w:rPr>
+        <w:t>3.6. Выполните проверку сети аналогично пунктам 1.8 – 1.10.</w:t>
+      </w:r>
+    </w:p>
+    <w:p>
+      <w:pPr>
+        <w:spacing w:line="278" w:lineRule="auto"/>
+        <w:rPr>
+          <w:rFonts w:ascii="Times New Roman" w:hAnsi="Times New Roman" w:cs="Times New Roman"/>
+          <w:sz w:val="28"/>
+          <w:szCs w:val="28"/>
+        </w:rPr>
+      </w:pPr>
+      <w:r>
+        <w:rPr>
+          <w:rFonts w:ascii="Times New Roman" w:hAnsi="Times New Roman" w:cs="Times New Roman"/>
+          <w:sz w:val="28"/>
+          <w:szCs w:val="28"/>
+        </w:rPr>
+        <w:lastRenderedPageBreak/>
+        <w:t>Результаты выполненной работы прикреплены на рисунках 7, 8, 9.</w:t>
+      </w:r>
+      <w:r>
+        <w:rPr>
+          <w:noProof/>
+          <w14:ligatures w14:val="standardContextual"/>
+        </w:rPr>
+        <w:drawing>
+          <wp:inline distT="0" distB="0" distL="0" distR="0" wp14:anchorId="5FA92766" wp14:editId="07788267">
+            <wp:extent cx="5940425" cy="5965825"/>
+            <wp:effectExtent l="0" t="0" r="3175" b="0"/>
+            <wp:docPr id="7" name="Рисунок 7"/>
+            <wp:cNvGraphicFramePr>
+              <a:graphicFrameLocks xmlns:a="http://schemas.openxmlformats.org/drawingml/2006/main" noChangeAspect="1"/>
+            </wp:cNvGraphicFramePr>
+            <a:graphic xmlns:a="http://schemas.openxmlformats.org/drawingml/2006/main">
+              <a:graphicData uri="http://schemas.openxmlformats.org/drawingml/2006/picture">
+                <pic:pic xmlns:pic="http://schemas.openxmlformats.org/drawingml/2006/picture">
+                  <pic:nvPicPr>
+                    <pic:cNvPr id="1" name=""/>
+                    <pic:cNvPicPr/>
+                  </pic:nvPicPr>
+                  <pic:blipFill>
+                    <a:blip r:embed="rId12"/>
+                    <a:stretch>
+                      <a:fillRect/>
+                    </a:stretch>
+                  </pic:blipFill>
+                  <pic:spPr>
+                    <a:xfrm>
+                      <a:off x="0" y="0"/>
+                      <a:ext cx="5940425" cy="5965825"/>
+                    </a:xfrm>
+                    <a:prstGeom prst="rect">
+                      <a:avLst/>
+                    </a:prstGeom>
+                  </pic:spPr>
+                </pic:pic>
+              </a:graphicData>
+            </a:graphic>
+          </wp:inline>
+        </w:drawing>
+      </w:r>
+    </w:p>
+    <w:p>
+      <w:pPr>
+        <w:spacing w:line="278" w:lineRule="auto"/>
+        <w:jc w:val="center"/>
+        <w:rPr>
+          <w:rFonts w:ascii="Times New Roman" w:hAnsi="Times New Roman" w:cs="Times New Roman"/>
+          <w:sz w:val="28"/>
+          <w:szCs w:val="28"/>
+        </w:rPr>
+      </w:pPr>
+      <w:r>
+        <w:rPr>
+          <w:rFonts w:ascii="Times New Roman" w:hAnsi="Times New Roman" w:cs="Times New Roman"/>
+          <w:sz w:val="28"/>
+          <w:szCs w:val="28"/>
+        </w:rPr>
+        <w:t>Рисунок 7 – Результат выполненной работы</w:t>
+      </w:r>
+    </w:p>
+    <w:p>
+      <w:pPr>
+        <w:spacing w:line="278" w:lineRule="auto"/>
+        <w:jc w:val="center"/>
+        <w:rPr>
+          <w:rFonts w:ascii="Times New Roman" w:hAnsi="Times New Roman" w:cs="Times New Roman"/>
+          <w:sz w:val="28"/>
+          <w:szCs w:val="28"/>
+        </w:rPr>
+      </w:pPr>
+      <w:r>
+        <w:rPr>
+          <w:noProof/>
+          <w14:ligatures w14:val="standardContextual"/>
+        </w:rPr>
+        <w:drawing>
+          <wp:inline distT="0" distB="0" distL="0" distR="0" wp14:anchorId="1128164E" wp14:editId="22E302FA">
+            <wp:extent cx="5940425" cy="528955"/>
+            <wp:effectExtent l="0" t="0" r="3175" b="4445"/>
+            <wp:docPr id="8" name="Рисунок 8"/>
+            <wp:cNvGraphicFramePr>
+              <a:graphicFrameLocks xmlns:a="http://schemas.openxmlformats.org/drawingml/2006/main" noChangeAspect="1"/>
+            </wp:cNvGraphicFramePr>
+            <a:graphic xmlns:a="http://schemas.openxmlformats.org/drawingml/2006/main">
+              <a:graphicData uri="http://schemas.openxmlformats.org/drawingml/2006/picture">
+                <pic:pic xmlns:pic="http://schemas.openxmlformats.org/drawingml/2006/picture">
+                  <pic:nvPicPr>
+                    <pic:cNvPr id="1" name=""/>
+                    <pic:cNvPicPr/>
+                  </pic:nvPicPr>
+                  <pic:blipFill>
+                    <a:blip r:embed="rId13"/>
+                    <a:stretch>
+                      <a:fillRect/>
+                    </a:stretch>
+                  </pic:blipFill>
+                  <pic:spPr>
+                    <a:xfrm>
+                      <a:off x="0" y="0"/>
+                      <a:ext cx="5940425" cy="528955"/>
+                    </a:xfrm>
+                    <a:prstGeom prst="rect">
+                      <a:avLst/>
+                    </a:prstGeom>
+                  </pic:spPr>
+                </pic:pic>
+              </a:graphicData>
+            </a:graphic>
+          </wp:inline>
+        </w:drawing>
+      </w:r>
+    </w:p>
+    <w:p>
+      <w:pPr>
+        <w:spacing w:line="278" w:lineRule="auto"/>
+        <w:jc w:val="center"/>
+        <w:rPr>
+          <w:rFonts w:ascii="Times New Roman" w:hAnsi="Times New Roman" w:cs="Times New Roman"/>
+          <w:sz w:val="28"/>
+          <w:szCs w:val="28"/>
+        </w:rPr>
+      </w:pPr>
+      <w:r>
+        <w:rPr>
+          <w:rFonts w:ascii="Times New Roman" w:hAnsi="Times New Roman" w:cs="Times New Roman"/>
+          <w:sz w:val="28"/>
+          <w:szCs w:val="28"/>
+        </w:rPr>
+        <w:t xml:space="preserve">Рисунок </w:t>
+      </w:r>
+      <w:r>
+        <w:rPr>
+          <w:rFonts w:ascii="Times New Roman" w:hAnsi="Times New Roman" w:cs="Times New Roman"/>
+          <w:sz w:val="28"/>
+          <w:szCs w:val="28"/>
+        </w:rPr>
+        <w:t>8</w:t>
+      </w:r>
+      <w:r>
+        <w:rPr>
+          <w:rFonts w:ascii="Times New Roman" w:hAnsi="Times New Roman" w:cs="Times New Roman"/>
+          <w:sz w:val="28"/>
+          <w:szCs w:val="28"/>
+        </w:rPr>
+        <w:t xml:space="preserve"> – Результат выполненной работы</w:t>
+      </w:r>
+    </w:p>
+    <w:p>
+      <w:pPr>
+        <w:spacing w:line="278" w:lineRule="auto"/>
+        <w:jc w:val="center"/>
+        <w:rPr>
+          <w:rFonts w:ascii="Times New Roman" w:hAnsi="Times New Roman" w:cs="Times New Roman"/>
+          <w:sz w:val="28"/>
+          <w:szCs w:val="28"/>
+          <w:lang w:val="en-US"/>
+        </w:rPr>
+      </w:pPr>
+      <w:r>
+        <w:rPr>
+          <w:noProof/>
+          <w14:ligatures w14:val="standardContextual"/>
+        </w:rPr>
+        <w:lastRenderedPageBreak/>
+        <w:drawing>
+          <wp:inline distT="0" distB="0" distL="0" distR="0" wp14:anchorId="49EE1BF2" wp14:editId="337E3A13">
+            <wp:extent cx="5940425" cy="5007610"/>
+            <wp:effectExtent l="0" t="0" r="3175" b="2540"/>
+            <wp:docPr id="9" name="Рисунок 9"/>
+            <wp:cNvGraphicFramePr>
+              <a:graphicFrameLocks xmlns:a="http://schemas.openxmlformats.org/drawingml/2006/main" noChangeAspect="1"/>
+            </wp:cNvGraphicFramePr>
+            <a:graphic xmlns:a="http://schemas.openxmlformats.org/drawingml/2006/main">
+              <a:graphicData uri="http://schemas.openxmlformats.org/drawingml/2006/picture">
+                <pic:pic xmlns:pic="http://schemas.openxmlformats.org/drawingml/2006/picture">
+                  <pic:nvPicPr>
+                    <pic:cNvPr id="1" name=""/>
+                    <pic:cNvPicPr/>
+                  </pic:nvPicPr>
+                  <pic:blipFill>
+                    <a:blip r:embed="rId14"/>
+                    <a:stretch>
+                      <a:fillRect/>
+                    </a:stretch>
+                  </pic:blipFill>
+                  <pic:spPr>
+                    <a:xfrm>
+                      <a:off x="0" y="0"/>
+                      <a:ext cx="5940425" cy="5007610"/>
+                    </a:xfrm>
+                    <a:prstGeom prst="rect">
+                      <a:avLst/>
+                    </a:prstGeom>
+                  </pic:spPr>
+                </pic:pic>
+              </a:graphicData>
+            </a:graphic>
+          </wp:inline>
+        </w:drawing>
+      </w:r>
+    </w:p>
+    <w:p>
+      <w:pPr>
+        <w:spacing w:line="278" w:lineRule="auto"/>
+        <w:jc w:val="center"/>
+        <w:rPr>
+          <w:rFonts w:ascii="Times New Roman" w:hAnsi="Times New Roman" w:cs="Times New Roman"/>
+          <w:sz w:val="28"/>
+          <w:szCs w:val="28"/>
+        </w:rPr>
+      </w:pPr>
+      <w:r>
+        <w:rPr>
+          <w:rFonts w:ascii="Times New Roman" w:hAnsi="Times New Roman" w:cs="Times New Roman"/>
+          <w:sz w:val="28"/>
+          <w:szCs w:val="28"/>
+        </w:rPr>
+        <w:t xml:space="preserve">Рисунок </w:t>
+      </w:r>
+      <w:r>
+        <w:rPr>
+          <w:rFonts w:ascii="Times New Roman" w:hAnsi="Times New Roman" w:cs="Times New Roman"/>
+          <w:sz w:val="28"/>
+          <w:szCs w:val="28"/>
+        </w:rPr>
+        <w:t>9</w:t>
+      </w:r>
+      <w:r>
+        <w:rPr>
+          <w:rFonts w:ascii="Times New Roman" w:hAnsi="Times New Roman" w:cs="Times New Roman"/>
+          <w:sz w:val="28"/>
+          <w:szCs w:val="28"/>
+        </w:rPr>
+        <w:t xml:space="preserve"> – Результат выполненной работы</w:t>
+      </w:r>
+    </w:p>
+    <w:p>
+      <w:pPr>
+        <w:spacing w:line="278" w:lineRule="auto"/>
+        <w:jc w:val="center"/>
+        <w:rPr>
+          <w:rFonts w:ascii="Times New Roman" w:hAnsi="Times New Roman" w:cs="Times New Roman"/>
+          <w:sz w:val="28"/>
+          <w:szCs w:val="28"/>
+        </w:rPr>
+      </w:pPr>
+    </w:p>
     <w:sectPr>
-      <w:footerReference w:type="default" r:id="rId11"/>
+      <w:footerReference w:type="default" r:id="rId15"/>
       <w:pgSz w:w="11906" w:h="16838"/>
       <w:pgMar w:top="1134" w:right="850" w:bottom="1134" w:left="1701" w:header="708" w:footer="708" w:gutter="0"/>
       <w:cols w:space="708"/>
@@ -3334,7 +3857,7 @@
   <w:style w:type="paragraph" w:default="1" w:styleId="a">
     <w:name w:val="Normal"/>
     <w:qFormat/>
-    <w:rsid w:val="00EB667E"/>
+    <w:rsid w:val="009D0334"/>
     <w:pPr>
       <w:spacing w:line="256" w:lineRule="auto"/>
     </w:pPr>

</xml_diff>

<commit_message>
vault backup: 2026-02-27 10:59:15
</commit_message>
<xml_diff>
--- a/ПР и ЛБ/КС2.docx
+++ b/ПР и ЛБ/КС2.docx
@@ -2417,7 +2417,6 @@
           <w:rFonts w:ascii="Times New Roman" w:hAnsi="Times New Roman" w:cs="Times New Roman"/>
           <w:sz w:val="28"/>
           <w:szCs w:val="28"/>
-          <w:lang w:val="en-US"/>
         </w:rPr>
       </w:pPr>
       <w:r>
@@ -3234,23 +3233,7 @@
           <w:sz w:val="28"/>
           <w:szCs w:val="28"/>
         </w:rPr>
-        <w:t xml:space="preserve">Рисунок </w:t>
-      </w:r>
-      <w:r>
-        <w:rPr>
-          <w:rFonts w:ascii="Times New Roman" w:hAnsi="Times New Roman" w:cs="Times New Roman"/>
-          <w:sz w:val="28"/>
-          <w:szCs w:val="28"/>
-        </w:rPr>
-        <w:t>8</w:t>
-      </w:r>
-      <w:r>
-        <w:rPr>
-          <w:rFonts w:ascii="Times New Roman" w:hAnsi="Times New Roman" w:cs="Times New Roman"/>
-          <w:sz w:val="28"/>
-          <w:szCs w:val="28"/>
-        </w:rPr>
-        <w:t xml:space="preserve"> – Результат выполненной работы</w:t>
+        <w:t>Рисунок 8 – Результат выполненной работы</w:t>
       </w:r>
     </w:p>
     <w:p>
@@ -3323,23 +3306,7 @@
           <w:sz w:val="28"/>
           <w:szCs w:val="28"/>
         </w:rPr>
-        <w:t xml:space="preserve">Рисунок </w:t>
-      </w:r>
-      <w:r>
-        <w:rPr>
-          <w:rFonts w:ascii="Times New Roman" w:hAnsi="Times New Roman" w:cs="Times New Roman"/>
-          <w:sz w:val="28"/>
-          <w:szCs w:val="28"/>
-        </w:rPr>
-        <w:t>9</w:t>
-      </w:r>
-      <w:r>
-        <w:rPr>
-          <w:rFonts w:ascii="Times New Roman" w:hAnsi="Times New Roman" w:cs="Times New Roman"/>
-          <w:sz w:val="28"/>
-          <w:szCs w:val="28"/>
-        </w:rPr>
-        <w:t xml:space="preserve"> – Результат выполненной работы</w:t>
+        <w:t>Рисунок 9 – Результат выполненной работы</w:t>
       </w:r>
     </w:p>
     <w:p>
@@ -3400,25 +3367,62 @@
         <w:docPartUnique/>
       </w:docPartObj>
     </w:sdtPr>
+    <w:sdtEndPr>
+      <w:rPr>
+        <w:rFonts w:ascii="Times New Roman" w:hAnsi="Times New Roman" w:cs="Times New Roman"/>
+        <w:sz w:val="28"/>
+        <w:szCs w:val="28"/>
+      </w:rPr>
+    </w:sdtEndPr>
     <w:sdtContent>
       <w:p>
         <w:pPr>
           <w:pStyle w:val="ae"/>
           <w:jc w:val="center"/>
+          <w:rPr>
+            <w:rFonts w:ascii="Times New Roman" w:hAnsi="Times New Roman" w:cs="Times New Roman"/>
+            <w:sz w:val="28"/>
+            <w:szCs w:val="28"/>
+          </w:rPr>
         </w:pPr>
         <w:r>
+          <w:rPr>
+            <w:rFonts w:ascii="Times New Roman" w:hAnsi="Times New Roman" w:cs="Times New Roman"/>
+            <w:sz w:val="28"/>
+            <w:szCs w:val="28"/>
+          </w:rPr>
           <w:fldChar w:fldCharType="begin"/>
         </w:r>
         <w:r>
+          <w:rPr>
+            <w:rFonts w:ascii="Times New Roman" w:hAnsi="Times New Roman" w:cs="Times New Roman"/>
+            <w:sz w:val="28"/>
+            <w:szCs w:val="28"/>
+          </w:rPr>
           <w:instrText>PAGE   \* MERGEFORMAT</w:instrText>
         </w:r>
         <w:r>
+          <w:rPr>
+            <w:rFonts w:ascii="Times New Roman" w:hAnsi="Times New Roman" w:cs="Times New Roman"/>
+            <w:sz w:val="28"/>
+            <w:szCs w:val="28"/>
+          </w:rPr>
           <w:fldChar w:fldCharType="separate"/>
         </w:r>
         <w:r>
+          <w:rPr>
+            <w:rFonts w:ascii="Times New Roman" w:hAnsi="Times New Roman" w:cs="Times New Roman"/>
+            <w:sz w:val="28"/>
+            <w:szCs w:val="28"/>
+          </w:rPr>
           <w:t>2</w:t>
         </w:r>
         <w:r>
+          <w:rPr>
+            <w:rFonts w:ascii="Times New Roman" w:hAnsi="Times New Roman" w:cs="Times New Roman"/>
+            <w:sz w:val="28"/>
+            <w:szCs w:val="28"/>
+          </w:rPr>
           <w:fldChar w:fldCharType="end"/>
         </w:r>
       </w:p>
@@ -3427,6 +3431,9 @@
   <w:p>
     <w:pPr>
       <w:pStyle w:val="ae"/>
+      <w:rPr>
+        <w:lang w:val="en-US"/>
+      </w:rPr>
     </w:pPr>
   </w:p>
 </w:ftr>
@@ -4070,6 +4077,7 @@
   <w:style w:type="character" w:default="1" w:styleId="a0">
     <w:name w:val="Default Paragraph Font"/>
     <w:uiPriority w:val="1"/>
+    <w:semiHidden/>
     <w:unhideWhenUsed/>
   </w:style>
   <w:style w:type="table" w:default="1" w:styleId="a1">

</xml_diff>